<commit_message>
Added and integrated tinymce for editing solutions
</commit_message>
<xml_diff>
--- a/Report.docx
+++ b/Report.docx
@@ -4,31 +4,23 @@
   <w:body>
     <w:p>
       <w:pPr>
-        <w:rPr>
-          <w:b/>
-          <w:sz w:val="28"/>
-          <w:szCs w:val="28"/>
-        </w:rPr>
+        <w:pStyle w:val="Title"/>
       </w:pPr>
       <w:r>
-        <w:rPr>
-          <w:b/>
-          <w:sz w:val="28"/>
-          <w:szCs w:val="28"/>
-        </w:rPr>
         <w:t>Patient Handling System</w:t>
       </w:r>
       <w:r>
-        <w:rPr>
-          <w:b/>
-          <w:sz w:val="28"/>
-          <w:szCs w:val="28"/>
-        </w:rPr>
         <w:t>: Final Report</w:t>
       </w:r>
     </w:p>
     <w:sdt>
       <w:sdtPr>
+        <w:rPr>
+          <w:rFonts w:asciiTheme="minorHAnsi" w:eastAsiaTheme="minorHAnsi" w:hAnsiTheme="minorHAnsi" w:cstheme="minorBidi"/>
+          <w:color w:val="auto"/>
+          <w:sz w:val="22"/>
+          <w:szCs w:val="22"/>
+        </w:rPr>
         <w:id w:val="-1273858725"/>
         <w:docPartObj>
           <w:docPartGallery w:val="Table of Contents"/>
@@ -37,14 +29,10 @@
       </w:sdtPr>
       <w:sdtEndPr>
         <w:rPr>
-          <w:rFonts w:asciiTheme="minorHAnsi" w:eastAsiaTheme="minorHAnsi" w:hAnsiTheme="minorHAnsi" w:cstheme="minorBidi"/>
+          <w:rFonts w:eastAsiaTheme="minorEastAsia"/>
           <w:b/>
           <w:bCs/>
           <w:noProof/>
-          <w:color w:val="auto"/>
-          <w:sz w:val="22"/>
-          <w:szCs w:val="22"/>
-          <w:lang w:val="en-IE"/>
         </w:rPr>
       </w:sdtEndPr>
       <w:sdtContent>
@@ -64,6 +52,7 @@
             </w:tabs>
             <w:rPr>
               <w:noProof/>
+              <w:lang w:eastAsia="en-IE"/>
             </w:rPr>
           </w:pPr>
           <w:r>
@@ -75,7 +64,7 @@
           <w:r>
             <w:fldChar w:fldCharType="separate"/>
           </w:r>
-          <w:hyperlink w:anchor="_Toc447045832" w:history="1">
+          <w:hyperlink w:anchor="_Toc447238815" w:history="1">
             <w:r>
               <w:rPr>
                 <w:rStyle w:val="Hyperlink"/>
@@ -102,7 +91,7 @@
                 <w:noProof/>
                 <w:webHidden/>
               </w:rPr>
-              <w:instrText xml:space="preserve"> PAGEREF _Toc447045832 \h </w:instrText>
+              <w:instrText xml:space="preserve"> PAGEREF _Toc447238815 \h </w:instrText>
             </w:r>
             <w:r>
               <w:rPr>
@@ -123,6 +112,144 @@
                 <w:webHidden/>
               </w:rPr>
               <w:t>1</w:t>
+            </w:r>
+            <w:r>
+              <w:rPr>
+                <w:noProof/>
+                <w:webHidden/>
+              </w:rPr>
+              <w:fldChar w:fldCharType="end"/>
+            </w:r>
+          </w:hyperlink>
+        </w:p>
+        <w:p>
+          <w:pPr>
+            <w:pStyle w:val="TOC1"/>
+            <w:tabs>
+              <w:tab w:val="right" w:leader="dot" w:pos="9016"/>
+            </w:tabs>
+            <w:rPr>
+              <w:noProof/>
+              <w:lang w:eastAsia="en-IE"/>
+            </w:rPr>
+          </w:pPr>
+          <w:hyperlink w:anchor="_Toc447238816" w:history="1">
+            <w:r>
+              <w:rPr>
+                <w:rStyle w:val="Hyperlink"/>
+                <w:noProof/>
+              </w:rPr>
+              <w:t>Technical Review and Previous Work</w:t>
+            </w:r>
+            <w:r>
+              <w:rPr>
+                <w:noProof/>
+                <w:webHidden/>
+              </w:rPr>
+              <w:tab/>
+            </w:r>
+            <w:r>
+              <w:rPr>
+                <w:noProof/>
+                <w:webHidden/>
+              </w:rPr>
+              <w:fldChar w:fldCharType="begin"/>
+            </w:r>
+            <w:r>
+              <w:rPr>
+                <w:noProof/>
+                <w:webHidden/>
+              </w:rPr>
+              <w:instrText xml:space="preserve"> PAGEREF _Toc447238816 \h </w:instrText>
+            </w:r>
+            <w:r>
+              <w:rPr>
+                <w:noProof/>
+                <w:webHidden/>
+              </w:rPr>
+            </w:r>
+            <w:r>
+              <w:rPr>
+                <w:noProof/>
+                <w:webHidden/>
+              </w:rPr>
+              <w:fldChar w:fldCharType="separate"/>
+            </w:r>
+            <w:r>
+              <w:rPr>
+                <w:noProof/>
+                <w:webHidden/>
+              </w:rPr>
+              <w:t>3</w:t>
+            </w:r>
+            <w:r>
+              <w:rPr>
+                <w:noProof/>
+                <w:webHidden/>
+              </w:rPr>
+              <w:fldChar w:fldCharType="end"/>
+            </w:r>
+          </w:hyperlink>
+        </w:p>
+        <w:p>
+          <w:pPr>
+            <w:pStyle w:val="TOC1"/>
+            <w:tabs>
+              <w:tab w:val="right" w:leader="dot" w:pos="9016"/>
+            </w:tabs>
+            <w:rPr>
+              <w:noProof/>
+              <w:lang w:eastAsia="en-IE"/>
+            </w:rPr>
+          </w:pPr>
+          <w:hyperlink w:anchor="_Toc447238817" w:history="1">
+            <w:r>
+              <w:rPr>
+                <w:rStyle w:val="Hyperlink"/>
+                <w:noProof/>
+              </w:rPr>
+              <w:t>Technical Issues</w:t>
+            </w:r>
+            <w:r>
+              <w:rPr>
+                <w:noProof/>
+                <w:webHidden/>
+              </w:rPr>
+              <w:tab/>
+            </w:r>
+            <w:r>
+              <w:rPr>
+                <w:noProof/>
+                <w:webHidden/>
+              </w:rPr>
+              <w:fldChar w:fldCharType="begin"/>
+            </w:r>
+            <w:r>
+              <w:rPr>
+                <w:noProof/>
+                <w:webHidden/>
+              </w:rPr>
+              <w:instrText xml:space="preserve"> PAGEREF _Toc447238817 \h </w:instrText>
+            </w:r>
+            <w:r>
+              <w:rPr>
+                <w:noProof/>
+                <w:webHidden/>
+              </w:rPr>
+            </w:r>
+            <w:r>
+              <w:rPr>
+                <w:noProof/>
+                <w:webHidden/>
+              </w:rPr>
+              <w:fldChar w:fldCharType="separate"/>
+            </w:r>
+            <w:r>
+              <w:rPr>
+                <w:noProof/>
+                <w:webHidden/>
+              </w:rPr>
+              <w:t>3</w:t>
             </w:r>
             <w:r>
               <w:rPr>
@@ -149,11 +276,13 @@
       <w:pPr>
         <w:pStyle w:val="Heading1"/>
       </w:pPr>
-      <w:bookmarkStart w:id="0" w:name="_Toc447045832"/>
+      <w:bookmarkStart w:id="0" w:name="_Toc447238815"/>
       <w:r>
         <w:t>Introduction</w:t>
       </w:r>
+      <w:bookmarkStart w:id="1" w:name="_GoBack"/>
       <w:bookmarkEnd w:id="0"/>
+      <w:bookmarkEnd w:id="1"/>
     </w:p>
     <w:p>
       <w:r>
@@ -318,6 +447,7 @@
         <w:t xml:space="preserve"> the patients attributes, or if they read a logical operator incorrectly. The purpose of creating an application for this process is to avoid these errors, which would lead to a better quality of service, and ultimately more satisfied patients and patient handlers. </w:t>
       </w:r>
     </w:p>
+    <w:p/>
     <w:p>
       <w:r>
         <w:t>With all of the above in mind, it is clear that there is a need for an application that would aid in this process.</w:t>
@@ -337,11 +467,11 @@
         <w:t>This information le</w:t>
       </w:r>
       <w:r>
-        <w:t xml:space="preserve">d to a decision that a web application would be the best type of implementation for these particular requirements. Given the sensitive data that may be stored in this application it would be best if the handling facility had its own internal network where application could be </w:t>
+        <w:t xml:space="preserve">d to a decision that a web application would be the best type of implementation for these particular requirements. Given the sensitive data that may be stored in this application it </w:t>
       </w:r>
       <w:r>
         <w:lastRenderedPageBreak/>
-        <w:t>hosted. However, this may not be possible in some facilities, and in that case, the application and associated database could then be hosted on cloud based services, such as Microsoft Azure</w:t>
+        <w:t>would be best if the handling facility had its own internal network where application could be hosted. However, this may not be possible in some facilities, and in that case, the application and associated database could then be hosted on cloud based services, such as Microsoft Azure</w:t>
       </w:r>
       <w:r>
         <w:t>, which, on a basic subscription plan, consisting of a web application and a database, would cost €600 annually</w:t>
@@ -352,8 +482,51 @@
       <w:r>
         <w:t xml:space="preserve">The web application itself would store all of the patients’ details, along with the various handling plans, which would both be editable. </w:t>
       </w:r>
-      <w:bookmarkStart w:id="1" w:name="_GoBack"/>
-      <w:bookmarkEnd w:id="1"/>
+    </w:p>
+    <w:p/>
+    <w:p/>
+    <w:p/>
+    <w:p>
+      <w:pPr>
+        <w:pStyle w:val="Heading1"/>
+      </w:pPr>
+      <w:bookmarkStart w:id="2" w:name="_Toc447238816"/>
+      <w:r>
+        <w:t>Technical Review</w:t>
+      </w:r>
+      <w:r>
+        <w:t xml:space="preserve"> and Previous Work</w:t>
+      </w:r>
+      <w:bookmarkEnd w:id="2"/>
+    </w:p>
+    <w:p>
+      <w:r>
+        <w:t>There have been two previous attempts at building an application for the company for this specific process. Both attempts were done by final year students, and were functioning software, were never brought into a working environment by the company. Having access to the reports for both projects (however, not the actual software itself), the previous work done provided a good resource for the work on this application.</w:t>
+      </w:r>
+      <w:r>
+        <w:t xml:space="preserve"> Mainly, the reports provided an excellent introduction to the problem domain. The software developed for this report was quite different than the software developed by the other two attempts, so for this reason, the previous work was not as beneficial as could have been hoped. </w:t>
+      </w:r>
+    </w:p>
+    <w:p>
+      <w:r>
+        <w:t>From analysing the previous work done, it was clear there were some advantages and disadvantages to the approaches taken by both. Ultimately, however</w:t>
+      </w:r>
+      <w:r>
+        <w:t>, it was decided to go with the proven environment of ASP.NET MVC. This is a popular choice when building applications with many CRUD (Create, Read, Update and Delete) type operation, which make up a significant portion of this one</w:t>
+      </w:r>
+      <w:r>
+        <w:t xml:space="preserve"> – i.e. the storing and editing of patient, user, and equipment data.</w:t>
+      </w:r>
+    </w:p>
+    <w:p>
+      <w:pPr>
+        <w:pStyle w:val="Heading1"/>
+      </w:pPr>
+      <w:bookmarkStart w:id="3" w:name="_Toc447238817"/>
+      <w:r>
+        <w:t>Technical Issues</w:t>
+      </w:r>
+      <w:bookmarkEnd w:id="3"/>
     </w:p>
     <w:p/>
     <w:p/>
@@ -372,7 +545,7 @@
   <w:docDefaults>
     <w:rPrDefault>
       <w:rPr>
-        <w:rFonts w:asciiTheme="minorHAnsi" w:eastAsiaTheme="minorHAnsi" w:hAnsiTheme="minorHAnsi" w:cstheme="minorBidi"/>
+        <w:rFonts w:asciiTheme="minorHAnsi" w:eastAsiaTheme="minorEastAsia" w:hAnsiTheme="minorHAnsi" w:cstheme="minorBidi"/>
         <w:sz w:val="22"/>
         <w:szCs w:val="22"/>
         <w:lang w:val="en-IE" w:eastAsia="en-US" w:bidi="ar-SA"/>
@@ -760,6 +933,7 @@
   <w:style w:type="paragraph" w:default="1" w:styleId="Normal">
     <w:name w:val="Normal"/>
     <w:qFormat/>
+    <w:rsid w:val="00F21B24"/>
   </w:style>
   <w:style w:type="paragraph" w:styleId="Heading1">
     <w:name w:val="heading 1"/>
@@ -768,7 +942,7 @@
     <w:link w:val="Heading1Char"/>
     <w:uiPriority w:val="9"/>
     <w:qFormat/>
-    <w:rsid w:val="00917781"/>
+    <w:rsid w:val="00F21B24"/>
     <w:pPr>
       <w:keepNext/>
       <w:keepLines/>
@@ -777,9 +951,189 @@
     </w:pPr>
     <w:rPr>
       <w:rFonts w:asciiTheme="majorHAnsi" w:eastAsiaTheme="majorEastAsia" w:hAnsiTheme="majorHAnsi" w:cstheme="majorBidi"/>
-      <w:color w:val="2E74B5" w:themeColor="accent1" w:themeShade="BF"/>
+      <w:color w:val="262626" w:themeColor="text1" w:themeTint="D9"/>
       <w:sz w:val="32"/>
       <w:szCs w:val="32"/>
+    </w:rPr>
+  </w:style>
+  <w:style w:type="paragraph" w:styleId="Heading2">
+    <w:name w:val="heading 2"/>
+    <w:basedOn w:val="Normal"/>
+    <w:next w:val="Normal"/>
+    <w:link w:val="Heading2Char"/>
+    <w:uiPriority w:val="9"/>
+    <w:semiHidden/>
+    <w:unhideWhenUsed/>
+    <w:qFormat/>
+    <w:rsid w:val="00F21B24"/>
+    <w:pPr>
+      <w:keepNext/>
+      <w:keepLines/>
+      <w:spacing w:before="40" w:after="0"/>
+      <w:outlineLvl w:val="1"/>
+    </w:pPr>
+    <w:rPr>
+      <w:rFonts w:asciiTheme="majorHAnsi" w:eastAsiaTheme="majorEastAsia" w:hAnsiTheme="majorHAnsi" w:cstheme="majorBidi"/>
+      <w:color w:val="262626" w:themeColor="text1" w:themeTint="D9"/>
+      <w:sz w:val="28"/>
+      <w:szCs w:val="28"/>
+    </w:rPr>
+  </w:style>
+  <w:style w:type="paragraph" w:styleId="Heading3">
+    <w:name w:val="heading 3"/>
+    <w:basedOn w:val="Normal"/>
+    <w:next w:val="Normal"/>
+    <w:link w:val="Heading3Char"/>
+    <w:uiPriority w:val="9"/>
+    <w:semiHidden/>
+    <w:unhideWhenUsed/>
+    <w:qFormat/>
+    <w:rsid w:val="00F21B24"/>
+    <w:pPr>
+      <w:keepNext/>
+      <w:keepLines/>
+      <w:spacing w:before="40" w:after="0"/>
+      <w:outlineLvl w:val="2"/>
+    </w:pPr>
+    <w:rPr>
+      <w:rFonts w:asciiTheme="majorHAnsi" w:eastAsiaTheme="majorEastAsia" w:hAnsiTheme="majorHAnsi" w:cstheme="majorBidi"/>
+      <w:color w:val="0D0D0D" w:themeColor="text1" w:themeTint="F2"/>
+      <w:sz w:val="24"/>
+      <w:szCs w:val="24"/>
+    </w:rPr>
+  </w:style>
+  <w:style w:type="paragraph" w:styleId="Heading4">
+    <w:name w:val="heading 4"/>
+    <w:basedOn w:val="Normal"/>
+    <w:next w:val="Normal"/>
+    <w:link w:val="Heading4Char"/>
+    <w:uiPriority w:val="9"/>
+    <w:semiHidden/>
+    <w:unhideWhenUsed/>
+    <w:qFormat/>
+    <w:rsid w:val="00F21B24"/>
+    <w:pPr>
+      <w:keepNext/>
+      <w:keepLines/>
+      <w:spacing w:before="40" w:after="0"/>
+      <w:outlineLvl w:val="3"/>
+    </w:pPr>
+    <w:rPr>
+      <w:rFonts w:asciiTheme="majorHAnsi" w:eastAsiaTheme="majorEastAsia" w:hAnsiTheme="majorHAnsi" w:cstheme="majorBidi"/>
+      <w:i/>
+      <w:iCs/>
+      <w:color w:val="404040" w:themeColor="text1" w:themeTint="BF"/>
+    </w:rPr>
+  </w:style>
+  <w:style w:type="paragraph" w:styleId="Heading5">
+    <w:name w:val="heading 5"/>
+    <w:basedOn w:val="Normal"/>
+    <w:next w:val="Normal"/>
+    <w:link w:val="Heading5Char"/>
+    <w:uiPriority w:val="9"/>
+    <w:semiHidden/>
+    <w:unhideWhenUsed/>
+    <w:qFormat/>
+    <w:rsid w:val="00F21B24"/>
+    <w:pPr>
+      <w:keepNext/>
+      <w:keepLines/>
+      <w:spacing w:before="40" w:after="0"/>
+      <w:outlineLvl w:val="4"/>
+    </w:pPr>
+    <w:rPr>
+      <w:rFonts w:asciiTheme="majorHAnsi" w:eastAsiaTheme="majorEastAsia" w:hAnsiTheme="majorHAnsi" w:cstheme="majorBidi"/>
+      <w:color w:val="404040" w:themeColor="text1" w:themeTint="BF"/>
+    </w:rPr>
+  </w:style>
+  <w:style w:type="paragraph" w:styleId="Heading6">
+    <w:name w:val="heading 6"/>
+    <w:basedOn w:val="Normal"/>
+    <w:next w:val="Normal"/>
+    <w:link w:val="Heading6Char"/>
+    <w:uiPriority w:val="9"/>
+    <w:semiHidden/>
+    <w:unhideWhenUsed/>
+    <w:qFormat/>
+    <w:rsid w:val="00F21B24"/>
+    <w:pPr>
+      <w:keepNext/>
+      <w:keepLines/>
+      <w:spacing w:before="40" w:after="0"/>
+      <w:outlineLvl w:val="5"/>
+    </w:pPr>
+    <w:rPr>
+      <w:rFonts w:asciiTheme="majorHAnsi" w:eastAsiaTheme="majorEastAsia" w:hAnsiTheme="majorHAnsi" w:cstheme="majorBidi"/>
+    </w:rPr>
+  </w:style>
+  <w:style w:type="paragraph" w:styleId="Heading7">
+    <w:name w:val="heading 7"/>
+    <w:basedOn w:val="Normal"/>
+    <w:next w:val="Normal"/>
+    <w:link w:val="Heading7Char"/>
+    <w:uiPriority w:val="9"/>
+    <w:semiHidden/>
+    <w:unhideWhenUsed/>
+    <w:qFormat/>
+    <w:rsid w:val="00F21B24"/>
+    <w:pPr>
+      <w:keepNext/>
+      <w:keepLines/>
+      <w:spacing w:before="40" w:after="0"/>
+      <w:outlineLvl w:val="6"/>
+    </w:pPr>
+    <w:rPr>
+      <w:rFonts w:asciiTheme="majorHAnsi" w:eastAsiaTheme="majorEastAsia" w:hAnsiTheme="majorHAnsi" w:cstheme="majorBidi"/>
+      <w:i/>
+      <w:iCs/>
+    </w:rPr>
+  </w:style>
+  <w:style w:type="paragraph" w:styleId="Heading8">
+    <w:name w:val="heading 8"/>
+    <w:basedOn w:val="Normal"/>
+    <w:next w:val="Normal"/>
+    <w:link w:val="Heading8Char"/>
+    <w:uiPriority w:val="9"/>
+    <w:semiHidden/>
+    <w:unhideWhenUsed/>
+    <w:qFormat/>
+    <w:rsid w:val="00F21B24"/>
+    <w:pPr>
+      <w:keepNext/>
+      <w:keepLines/>
+      <w:spacing w:before="40" w:after="0"/>
+      <w:outlineLvl w:val="7"/>
+    </w:pPr>
+    <w:rPr>
+      <w:rFonts w:asciiTheme="majorHAnsi" w:eastAsiaTheme="majorEastAsia" w:hAnsiTheme="majorHAnsi" w:cstheme="majorBidi"/>
+      <w:color w:val="262626" w:themeColor="text1" w:themeTint="D9"/>
+      <w:sz w:val="21"/>
+      <w:szCs w:val="21"/>
+    </w:rPr>
+  </w:style>
+  <w:style w:type="paragraph" w:styleId="Heading9">
+    <w:name w:val="heading 9"/>
+    <w:basedOn w:val="Normal"/>
+    <w:next w:val="Normal"/>
+    <w:link w:val="Heading9Char"/>
+    <w:uiPriority w:val="9"/>
+    <w:semiHidden/>
+    <w:unhideWhenUsed/>
+    <w:qFormat/>
+    <w:rsid w:val="00F21B24"/>
+    <w:pPr>
+      <w:keepNext/>
+      <w:keepLines/>
+      <w:spacing w:before="40" w:after="0"/>
+      <w:outlineLvl w:val="8"/>
+    </w:pPr>
+    <w:rPr>
+      <w:rFonts w:asciiTheme="majorHAnsi" w:eastAsiaTheme="majorEastAsia" w:hAnsiTheme="majorHAnsi" w:cstheme="majorBidi"/>
+      <w:i/>
+      <w:iCs/>
+      <w:color w:val="262626" w:themeColor="text1" w:themeTint="D9"/>
+      <w:sz w:val="21"/>
+      <w:szCs w:val="21"/>
     </w:rPr>
   </w:style>
   <w:style w:type="character" w:default="1" w:styleId="DefaultParagraphFont">
@@ -814,10 +1168,10 @@
     <w:basedOn w:val="DefaultParagraphFont"/>
     <w:link w:val="Heading1"/>
     <w:uiPriority w:val="9"/>
-    <w:rsid w:val="00917781"/>
-    <w:rPr>
-      <w:rFonts w:asciiTheme="majorHAnsi" w:eastAsiaTheme="majorEastAsia" w:hAnsiTheme="majorHAnsi" w:cstheme="majorBidi"/>
-      <w:color w:val="2E74B5" w:themeColor="accent1" w:themeShade="BF"/>
+    <w:rsid w:val="00F21B24"/>
+    <w:rPr>
+      <w:rFonts w:asciiTheme="majorHAnsi" w:eastAsiaTheme="majorEastAsia" w:hAnsiTheme="majorHAnsi" w:cstheme="majorBidi"/>
+      <w:color w:val="262626" w:themeColor="text1" w:themeTint="D9"/>
       <w:sz w:val="32"/>
       <w:szCs w:val="32"/>
     </w:rPr>
@@ -829,13 +1183,10 @@
     <w:uiPriority w:val="39"/>
     <w:unhideWhenUsed/>
     <w:qFormat/>
-    <w:rsid w:val="00917781"/>
+    <w:rsid w:val="00F21B24"/>
     <w:pPr>
       <w:outlineLvl w:val="9"/>
     </w:pPr>
-    <w:rPr>
-      <w:lang w:val="en-US"/>
-    </w:rPr>
   </w:style>
   <w:style w:type="paragraph" w:styleId="TOC1">
     <w:name w:val="toc 1"/>
@@ -867,7 +1218,7 @@
     <w:uiPriority w:val="35"/>
     <w:unhideWhenUsed/>
     <w:qFormat/>
-    <w:rsid w:val="00687768"/>
+    <w:rsid w:val="00F21B24"/>
     <w:pPr>
       <w:spacing w:after="200" w:line="240" w:lineRule="auto"/>
     </w:pPr>
@@ -877,6 +1228,338 @@
       <w:color w:val="44546A" w:themeColor="text2"/>
       <w:sz w:val="18"/>
       <w:szCs w:val="18"/>
+    </w:rPr>
+  </w:style>
+  <w:style w:type="paragraph" w:styleId="Title">
+    <w:name w:val="Title"/>
+    <w:basedOn w:val="Normal"/>
+    <w:next w:val="Normal"/>
+    <w:link w:val="TitleChar"/>
+    <w:uiPriority w:val="10"/>
+    <w:qFormat/>
+    <w:rsid w:val="00F21B24"/>
+    <w:pPr>
+      <w:spacing w:after="0" w:line="240" w:lineRule="auto"/>
+      <w:contextualSpacing/>
+    </w:pPr>
+    <w:rPr>
+      <w:rFonts w:asciiTheme="majorHAnsi" w:eastAsiaTheme="majorEastAsia" w:hAnsiTheme="majorHAnsi" w:cstheme="majorBidi"/>
+      <w:spacing w:val="-10"/>
+      <w:sz w:val="56"/>
+      <w:szCs w:val="56"/>
+    </w:rPr>
+  </w:style>
+  <w:style w:type="character" w:customStyle="1" w:styleId="TitleChar">
+    <w:name w:val="Title Char"/>
+    <w:basedOn w:val="DefaultParagraphFont"/>
+    <w:link w:val="Title"/>
+    <w:uiPriority w:val="10"/>
+    <w:rsid w:val="00F21B24"/>
+    <w:rPr>
+      <w:rFonts w:asciiTheme="majorHAnsi" w:eastAsiaTheme="majorEastAsia" w:hAnsiTheme="majorHAnsi" w:cstheme="majorBidi"/>
+      <w:spacing w:val="-10"/>
+      <w:sz w:val="56"/>
+      <w:szCs w:val="56"/>
+    </w:rPr>
+  </w:style>
+  <w:style w:type="paragraph" w:styleId="Subtitle">
+    <w:name w:val="Subtitle"/>
+    <w:basedOn w:val="Normal"/>
+    <w:next w:val="Normal"/>
+    <w:link w:val="SubtitleChar"/>
+    <w:uiPriority w:val="11"/>
+    <w:qFormat/>
+    <w:rsid w:val="00F21B24"/>
+    <w:pPr>
+      <w:numPr>
+        <w:ilvl w:val="1"/>
+      </w:numPr>
+    </w:pPr>
+    <w:rPr>
+      <w:color w:val="5A5A5A" w:themeColor="text1" w:themeTint="A5"/>
+      <w:spacing w:val="15"/>
+    </w:rPr>
+  </w:style>
+  <w:style w:type="character" w:customStyle="1" w:styleId="SubtitleChar">
+    <w:name w:val="Subtitle Char"/>
+    <w:basedOn w:val="DefaultParagraphFont"/>
+    <w:link w:val="Subtitle"/>
+    <w:uiPriority w:val="11"/>
+    <w:rsid w:val="00F21B24"/>
+    <w:rPr>
+      <w:color w:val="5A5A5A" w:themeColor="text1" w:themeTint="A5"/>
+      <w:spacing w:val="15"/>
+    </w:rPr>
+  </w:style>
+  <w:style w:type="character" w:customStyle="1" w:styleId="Heading2Char">
+    <w:name w:val="Heading 2 Char"/>
+    <w:basedOn w:val="DefaultParagraphFont"/>
+    <w:link w:val="Heading2"/>
+    <w:uiPriority w:val="9"/>
+    <w:semiHidden/>
+    <w:rsid w:val="00F21B24"/>
+    <w:rPr>
+      <w:rFonts w:asciiTheme="majorHAnsi" w:eastAsiaTheme="majorEastAsia" w:hAnsiTheme="majorHAnsi" w:cstheme="majorBidi"/>
+      <w:color w:val="262626" w:themeColor="text1" w:themeTint="D9"/>
+      <w:sz w:val="28"/>
+      <w:szCs w:val="28"/>
+    </w:rPr>
+  </w:style>
+  <w:style w:type="character" w:customStyle="1" w:styleId="Heading3Char">
+    <w:name w:val="Heading 3 Char"/>
+    <w:basedOn w:val="DefaultParagraphFont"/>
+    <w:link w:val="Heading3"/>
+    <w:uiPriority w:val="9"/>
+    <w:semiHidden/>
+    <w:rsid w:val="00F21B24"/>
+    <w:rPr>
+      <w:rFonts w:asciiTheme="majorHAnsi" w:eastAsiaTheme="majorEastAsia" w:hAnsiTheme="majorHAnsi" w:cstheme="majorBidi"/>
+      <w:color w:val="0D0D0D" w:themeColor="text1" w:themeTint="F2"/>
+      <w:sz w:val="24"/>
+      <w:szCs w:val="24"/>
+    </w:rPr>
+  </w:style>
+  <w:style w:type="character" w:customStyle="1" w:styleId="Heading4Char">
+    <w:name w:val="Heading 4 Char"/>
+    <w:basedOn w:val="DefaultParagraphFont"/>
+    <w:link w:val="Heading4"/>
+    <w:uiPriority w:val="9"/>
+    <w:semiHidden/>
+    <w:rsid w:val="00F21B24"/>
+    <w:rPr>
+      <w:rFonts w:asciiTheme="majorHAnsi" w:eastAsiaTheme="majorEastAsia" w:hAnsiTheme="majorHAnsi" w:cstheme="majorBidi"/>
+      <w:i/>
+      <w:iCs/>
+      <w:color w:val="404040" w:themeColor="text1" w:themeTint="BF"/>
+    </w:rPr>
+  </w:style>
+  <w:style w:type="character" w:customStyle="1" w:styleId="Heading5Char">
+    <w:name w:val="Heading 5 Char"/>
+    <w:basedOn w:val="DefaultParagraphFont"/>
+    <w:link w:val="Heading5"/>
+    <w:uiPriority w:val="9"/>
+    <w:semiHidden/>
+    <w:rsid w:val="00F21B24"/>
+    <w:rPr>
+      <w:rFonts w:asciiTheme="majorHAnsi" w:eastAsiaTheme="majorEastAsia" w:hAnsiTheme="majorHAnsi" w:cstheme="majorBidi"/>
+      <w:color w:val="404040" w:themeColor="text1" w:themeTint="BF"/>
+    </w:rPr>
+  </w:style>
+  <w:style w:type="character" w:customStyle="1" w:styleId="Heading6Char">
+    <w:name w:val="Heading 6 Char"/>
+    <w:basedOn w:val="DefaultParagraphFont"/>
+    <w:link w:val="Heading6"/>
+    <w:uiPriority w:val="9"/>
+    <w:semiHidden/>
+    <w:rsid w:val="00F21B24"/>
+    <w:rPr>
+      <w:rFonts w:asciiTheme="majorHAnsi" w:eastAsiaTheme="majorEastAsia" w:hAnsiTheme="majorHAnsi" w:cstheme="majorBidi"/>
+    </w:rPr>
+  </w:style>
+  <w:style w:type="character" w:customStyle="1" w:styleId="Heading7Char">
+    <w:name w:val="Heading 7 Char"/>
+    <w:basedOn w:val="DefaultParagraphFont"/>
+    <w:link w:val="Heading7"/>
+    <w:uiPriority w:val="9"/>
+    <w:semiHidden/>
+    <w:rsid w:val="00F21B24"/>
+    <w:rPr>
+      <w:rFonts w:asciiTheme="majorHAnsi" w:eastAsiaTheme="majorEastAsia" w:hAnsiTheme="majorHAnsi" w:cstheme="majorBidi"/>
+      <w:i/>
+      <w:iCs/>
+    </w:rPr>
+  </w:style>
+  <w:style w:type="character" w:customStyle="1" w:styleId="Heading8Char">
+    <w:name w:val="Heading 8 Char"/>
+    <w:basedOn w:val="DefaultParagraphFont"/>
+    <w:link w:val="Heading8"/>
+    <w:uiPriority w:val="9"/>
+    <w:semiHidden/>
+    <w:rsid w:val="00F21B24"/>
+    <w:rPr>
+      <w:rFonts w:asciiTheme="majorHAnsi" w:eastAsiaTheme="majorEastAsia" w:hAnsiTheme="majorHAnsi" w:cstheme="majorBidi"/>
+      <w:color w:val="262626" w:themeColor="text1" w:themeTint="D9"/>
+      <w:sz w:val="21"/>
+      <w:szCs w:val="21"/>
+    </w:rPr>
+  </w:style>
+  <w:style w:type="character" w:customStyle="1" w:styleId="Heading9Char">
+    <w:name w:val="Heading 9 Char"/>
+    <w:basedOn w:val="DefaultParagraphFont"/>
+    <w:link w:val="Heading9"/>
+    <w:uiPriority w:val="9"/>
+    <w:semiHidden/>
+    <w:rsid w:val="00F21B24"/>
+    <w:rPr>
+      <w:rFonts w:asciiTheme="majorHAnsi" w:eastAsiaTheme="majorEastAsia" w:hAnsiTheme="majorHAnsi" w:cstheme="majorBidi"/>
+      <w:i/>
+      <w:iCs/>
+      <w:color w:val="262626" w:themeColor="text1" w:themeTint="D9"/>
+      <w:sz w:val="21"/>
+      <w:szCs w:val="21"/>
+    </w:rPr>
+  </w:style>
+  <w:style w:type="character" w:styleId="Strong">
+    <w:name w:val="Strong"/>
+    <w:basedOn w:val="DefaultParagraphFont"/>
+    <w:uiPriority w:val="22"/>
+    <w:qFormat/>
+    <w:rsid w:val="00F21B24"/>
+    <w:rPr>
+      <w:b/>
+      <w:bCs/>
+      <w:color w:val="auto"/>
+    </w:rPr>
+  </w:style>
+  <w:style w:type="character" w:styleId="Emphasis">
+    <w:name w:val="Emphasis"/>
+    <w:basedOn w:val="DefaultParagraphFont"/>
+    <w:uiPriority w:val="20"/>
+    <w:qFormat/>
+    <w:rsid w:val="00F21B24"/>
+    <w:rPr>
+      <w:i/>
+      <w:iCs/>
+      <w:color w:val="auto"/>
+    </w:rPr>
+  </w:style>
+  <w:style w:type="paragraph" w:styleId="NoSpacing">
+    <w:name w:val="No Spacing"/>
+    <w:uiPriority w:val="1"/>
+    <w:qFormat/>
+    <w:rsid w:val="00F21B24"/>
+    <w:pPr>
+      <w:spacing w:after="0" w:line="240" w:lineRule="auto"/>
+    </w:pPr>
+  </w:style>
+  <w:style w:type="paragraph" w:styleId="Quote">
+    <w:name w:val="Quote"/>
+    <w:basedOn w:val="Normal"/>
+    <w:next w:val="Normal"/>
+    <w:link w:val="QuoteChar"/>
+    <w:uiPriority w:val="29"/>
+    <w:qFormat/>
+    <w:rsid w:val="00F21B24"/>
+    <w:pPr>
+      <w:spacing w:before="200"/>
+      <w:ind w:left="864" w:right="864"/>
+    </w:pPr>
+    <w:rPr>
+      <w:i/>
+      <w:iCs/>
+      <w:color w:val="404040" w:themeColor="text1" w:themeTint="BF"/>
+    </w:rPr>
+  </w:style>
+  <w:style w:type="character" w:customStyle="1" w:styleId="QuoteChar">
+    <w:name w:val="Quote Char"/>
+    <w:basedOn w:val="DefaultParagraphFont"/>
+    <w:link w:val="Quote"/>
+    <w:uiPriority w:val="29"/>
+    <w:rsid w:val="00F21B24"/>
+    <w:rPr>
+      <w:i/>
+      <w:iCs/>
+      <w:color w:val="404040" w:themeColor="text1" w:themeTint="BF"/>
+    </w:rPr>
+  </w:style>
+  <w:style w:type="paragraph" w:styleId="IntenseQuote">
+    <w:name w:val="Intense Quote"/>
+    <w:basedOn w:val="Normal"/>
+    <w:next w:val="Normal"/>
+    <w:link w:val="IntenseQuoteChar"/>
+    <w:uiPriority w:val="30"/>
+    <w:qFormat/>
+    <w:rsid w:val="00F21B24"/>
+    <w:pPr>
+      <w:pBdr>
+        <w:top w:val="single" w:sz="4" w:space="10" w:color="404040" w:themeColor="text1" w:themeTint="BF"/>
+        <w:bottom w:val="single" w:sz="4" w:space="10" w:color="404040" w:themeColor="text1" w:themeTint="BF"/>
+      </w:pBdr>
+      <w:spacing w:before="360" w:after="360"/>
+      <w:ind w:left="864" w:right="864"/>
+      <w:jc w:val="center"/>
+    </w:pPr>
+    <w:rPr>
+      <w:i/>
+      <w:iCs/>
+      <w:color w:val="404040" w:themeColor="text1" w:themeTint="BF"/>
+    </w:rPr>
+  </w:style>
+  <w:style w:type="character" w:customStyle="1" w:styleId="IntenseQuoteChar">
+    <w:name w:val="Intense Quote Char"/>
+    <w:basedOn w:val="DefaultParagraphFont"/>
+    <w:link w:val="IntenseQuote"/>
+    <w:uiPriority w:val="30"/>
+    <w:rsid w:val="00F21B24"/>
+    <w:rPr>
+      <w:i/>
+      <w:iCs/>
+      <w:color w:val="404040" w:themeColor="text1" w:themeTint="BF"/>
+    </w:rPr>
+  </w:style>
+  <w:style w:type="character" w:styleId="SubtleEmphasis">
+    <w:name w:val="Subtle Emphasis"/>
+    <w:basedOn w:val="DefaultParagraphFont"/>
+    <w:uiPriority w:val="19"/>
+    <w:qFormat/>
+    <w:rsid w:val="00F21B24"/>
+    <w:rPr>
+      <w:i/>
+      <w:iCs/>
+      <w:color w:val="404040" w:themeColor="text1" w:themeTint="BF"/>
+    </w:rPr>
+  </w:style>
+  <w:style w:type="character" w:styleId="IntenseEmphasis">
+    <w:name w:val="Intense Emphasis"/>
+    <w:basedOn w:val="DefaultParagraphFont"/>
+    <w:uiPriority w:val="21"/>
+    <w:qFormat/>
+    <w:rsid w:val="00F21B24"/>
+    <w:rPr>
+      <w:b/>
+      <w:bCs/>
+      <w:i/>
+      <w:iCs/>
+      <w:color w:val="auto"/>
+    </w:rPr>
+  </w:style>
+  <w:style w:type="character" w:styleId="SubtleReference">
+    <w:name w:val="Subtle Reference"/>
+    <w:basedOn w:val="DefaultParagraphFont"/>
+    <w:uiPriority w:val="31"/>
+    <w:qFormat/>
+    <w:rsid w:val="00F21B24"/>
+    <w:rPr>
+      <w:smallCaps/>
+      <w:color w:val="404040" w:themeColor="text1" w:themeTint="BF"/>
+    </w:rPr>
+  </w:style>
+  <w:style w:type="character" w:styleId="IntenseReference">
+    <w:name w:val="Intense Reference"/>
+    <w:basedOn w:val="DefaultParagraphFont"/>
+    <w:uiPriority w:val="32"/>
+    <w:qFormat/>
+    <w:rsid w:val="00F21B24"/>
+    <w:rPr>
+      <w:b/>
+      <w:bCs/>
+      <w:smallCaps/>
+      <w:color w:val="404040" w:themeColor="text1" w:themeTint="BF"/>
+      <w:spacing w:val="5"/>
+    </w:rPr>
+  </w:style>
+  <w:style w:type="character" w:styleId="BookTitle">
+    <w:name w:val="Book Title"/>
+    <w:basedOn w:val="DefaultParagraphFont"/>
+    <w:uiPriority w:val="33"/>
+    <w:qFormat/>
+    <w:rsid w:val="00F21B24"/>
+    <w:rPr>
+      <w:b/>
+      <w:bCs/>
+      <w:i/>
+      <w:iCs/>
+      <w:spacing w:val="5"/>
     </w:rPr>
   </w:style>
 </w:styles>
@@ -1148,7 +1831,7 @@
 </file>
 
 <file path=customXml/itemProps1.xml><?xml version="1.0" encoding="utf-8"?>
-<ds:datastoreItem xmlns:ds="http://schemas.openxmlformats.org/officeDocument/2006/customXml" ds:itemID="{53EE1F8D-FA15-4167-B2DD-88EAE8203E26}">
+<ds:datastoreItem xmlns:ds="http://schemas.openxmlformats.org/officeDocument/2006/customXml" ds:itemID="{8E8B83CA-E702-4EEC-AD15-DFC84A1287B3}">
   <ds:schemaRefs>
     <ds:schemaRef ds:uri="http://schemas.openxmlformats.org/officeDocument/2006/bibliography"/>
   </ds:schemaRefs>

</xml_diff>

<commit_message>
Renamed Attribute class in model to PatientAttribute
</commit_message>
<xml_diff>
--- a/Report.docx
+++ b/Report.docx
@@ -280,9 +280,7 @@
       <w:r>
         <w:t>Introduction</w:t>
       </w:r>
-      <w:bookmarkStart w:id="1" w:name="_GoBack"/>
       <w:bookmarkEnd w:id="0"/>
-      <w:bookmarkEnd w:id="1"/>
     </w:p>
     <w:p>
       <w:r>
@@ -490,18 +488,24 @@
       <w:pPr>
         <w:pStyle w:val="Heading1"/>
       </w:pPr>
-      <w:bookmarkStart w:id="2" w:name="_Toc447238816"/>
+      <w:bookmarkStart w:id="1" w:name="_Toc447238816"/>
       <w:r>
         <w:t>Technical Review</w:t>
       </w:r>
       <w:r>
         <w:t xml:space="preserve"> and Previous Work</w:t>
       </w:r>
-      <w:bookmarkEnd w:id="2"/>
+      <w:bookmarkEnd w:id="1"/>
     </w:p>
     <w:p>
       <w:r>
-        <w:t>There have been two previous attempts at building an application for the company for this specific process. Both attempts were done by final year students, and were functioning software, were never brought into a working environment by the company. Having access to the reports for both projects (however, not the actual software itself), the previous work done provided a good resource for the work on this application.</w:t>
+        <w:t xml:space="preserve">There have been two previous attempts at building an application for the company for this specific process. Both attempts were done by final year students, and </w:t>
+      </w:r>
+      <w:r>
+        <w:t>while being</w:t>
+      </w:r>
+      <w:r>
+        <w:t xml:space="preserve"> functioning software, were never brought into a working environment by the company. Having access to the reports for both projects (however, not the actual software itself), the previous work done provided a good resource for the work on this application.</w:t>
       </w:r>
       <w:r>
         <w:t xml:space="preserve"> Mainly, the reports provided an excellent introduction to the problem domain. The software developed for this report was quite different than the software developed by the other two attempts, so for this reason, the previous work was not as beneficial as could have been hoped. </w:t>
@@ -512,7 +516,19 @@
         <w:t>From analysing the previous work done, it was clear there were some advantages and disadvantages to the approaches taken by both. Ultimately, however</w:t>
       </w:r>
       <w:r>
-        <w:t>, it was decided to go with the proven environment of ASP.NET MVC. This is a popular choice when building applications with many CRUD (Create, Read, Update and Delete) type operation, which make up a significant portion of this one</w:t>
+        <w:t>,</w:t>
+      </w:r>
+      <w:r>
+        <w:t xml:space="preserve"> for this application</w:t>
+      </w:r>
+      <w:r>
+        <w:t xml:space="preserve"> it was decided to go with the proven environment of ASP.NET MVC. This is a popular choice when building applications with many CRUD (Create, Read, Update and Delete) type operation</w:t>
+      </w:r>
+      <w:r>
+        <w:t>s</w:t>
+      </w:r>
+      <w:r>
+        <w:t>, which make up a significant portion of this one</w:t>
       </w:r>
       <w:r>
         <w:t xml:space="preserve"> – i.e. the storing and editing of patient, user, and equipment data.</w:t>
@@ -522,14 +538,20 @@
       <w:pPr>
         <w:pStyle w:val="Heading1"/>
       </w:pPr>
-      <w:bookmarkStart w:id="3" w:name="_Toc447238817"/>
+      <w:bookmarkStart w:id="2" w:name="_Toc447238817"/>
       <w:r>
         <w:t>Technical Issues</w:t>
       </w:r>
+      <w:bookmarkEnd w:id="2"/>
+    </w:p>
+    <w:p/>
+    <w:p>
+      <w:r>
+        <w:t xml:space="preserve">One of </w:t>
+      </w:r>
+      <w:bookmarkStart w:id="3" w:name="_GoBack"/>
       <w:bookmarkEnd w:id="3"/>
     </w:p>
-    <w:p/>
-    <w:p/>
     <w:sectPr>
       <w:pgSz w:w="11906" w:h="16838"/>
       <w:pgMar w:top="1440" w:right="1440" w:bottom="1440" w:left="1440" w:header="708" w:footer="708" w:gutter="0"/>
@@ -1831,7 +1853,7 @@
 </file>
 
 <file path=customXml/itemProps1.xml><?xml version="1.0" encoding="utf-8"?>
-<ds:datastoreItem xmlns:ds="http://schemas.openxmlformats.org/officeDocument/2006/customXml" ds:itemID="{8E8B83CA-E702-4EEC-AD15-DFC84A1287B3}">
+<ds:datastoreItem xmlns:ds="http://schemas.openxmlformats.org/officeDocument/2006/customXml" ds:itemID="{D3C2C1AA-68A1-4BE2-B282-7A8DC1688BC0}">
   <ds:schemaRefs>
     <ds:schemaRef ds:uri="http://schemas.openxmlformats.org/officeDocument/2006/bibliography"/>
   </ds:schemaRefs>

</xml_diff>